<commit_message>
fixing typos in pickleball worksheet
</commit_message>
<xml_diff>
--- a/pickleball/pickleball_one-proportion-ci/Pickleball_ConfidenceIntervalProportion_Worksheet_Solutions.docx
+++ b/pickleball/pickleball_one-proportion-ci/Pickleball_ConfidenceIntervalProportion_Worksheet_Solutions.docx
@@ -53,7 +53,7 @@
               </wp:anchor>
             </w:drawing>
           </mc:Choice>
-          <mc:Fallback xmlns:w16sdtfl="http://schemas.microsoft.com/office/word/2024/wordml/sdtformatlock" xmlns:w16sdtdh="http://schemas.microsoft.com/office/word/2020/wordml/sdtdatahash" xmlns:w16du="http://schemas.microsoft.com/office/word/2023/wordml/word16du" xmlns:w16="http://schemas.microsoft.com/office/word/2018/wordml" xmlns:w16cid="http://schemas.microsoft.com/office/word/2016/wordml/cid" xmlns:w16cex="http://schemas.microsoft.com/office/word/2018/wordml/cex" xmlns:oel="http://schemas.microsoft.com/office/2019/extlst" xmlns:am3d="http://schemas.microsoft.com/office/drawing/2017/model3d" xmlns:aink="http://schemas.microsoft.com/office/drawing/2016/ink" xmlns:cx8="http://schemas.microsoft.com/office/drawing/2016/5/14/chartex" xmlns:cx7="http://schemas.microsoft.com/office/drawing/2016/5/13/chartex" xmlns:cx6="http://schemas.microsoft.com/office/drawing/2016/5/12/chartex" xmlns:cx5="http://schemas.microsoft.com/office/drawing/2016/5/11/chartex" xmlns:cx4="http://schemas.microsoft.com/office/drawing/2016/5/10/chartex" xmlns:cx3="http://schemas.microsoft.com/office/drawing/2016/5/9/chartex" xmlns:cx2="http://schemas.microsoft.com/office/drawing/2015/10/21/chartex">
+          <mc:Fallback xmlns:cx2="http://schemas.microsoft.com/office/drawing/2015/10/21/chartex" xmlns:cx3="http://schemas.microsoft.com/office/drawing/2016/5/9/chartex" xmlns:cx4="http://schemas.microsoft.com/office/drawing/2016/5/10/chartex" xmlns:cx5="http://schemas.microsoft.com/office/drawing/2016/5/11/chartex" xmlns:cx6="http://schemas.microsoft.com/office/drawing/2016/5/12/chartex" xmlns:cx7="http://schemas.microsoft.com/office/drawing/2016/5/13/chartex" xmlns:cx8="http://schemas.microsoft.com/office/drawing/2016/5/14/chartex" xmlns:aink="http://schemas.microsoft.com/office/drawing/2016/ink" xmlns:am3d="http://schemas.microsoft.com/office/drawing/2017/model3d" xmlns:oel="http://schemas.microsoft.com/office/2019/extlst" xmlns:w16cex="http://schemas.microsoft.com/office/word/2018/wordml/cex" xmlns:w16cid="http://schemas.microsoft.com/office/word/2016/wordml/cid" xmlns:w16="http://schemas.microsoft.com/office/word/2018/wordml" xmlns:w16du="http://schemas.microsoft.com/office/word/2023/wordml/word16du" xmlns:w16sdtdh="http://schemas.microsoft.com/office/word/2020/wordml/sdtdatahash" xmlns:w16sdtfl="http://schemas.microsoft.com/office/word/2024/wordml/sdtformatlock">
             <w:pict>
               <v:shapetype w14:anchorId="64D09E0E" id="_x0000_t75" coordsize="21600,21600" o:spt="75" o:preferrelative="t" path="m@4@5l@4@11@9@11@9@5xe" filled="f" stroked="f">
                 <v:stroke joinstyle="miter"/>
@@ -145,16 +145,7 @@
           <w:rFonts w:ascii="Calibri" w:hAnsi="Calibri" w:cs="Calibri"/>
           <w:sz w:val="22"/>
         </w:rPr>
-        <w:t xml:space="preserve"> goal </w:t>
-      </w:r>
-      <w:bookmarkStart w:id="0" w:name="_GoBack"/>
-      <w:bookmarkEnd w:id="0"/>
-      <w:r>
-        <w:rPr>
-          <w:rFonts w:ascii="Calibri" w:hAnsi="Calibri" w:cs="Calibri"/>
-          <w:sz w:val="22"/>
-        </w:rPr>
-        <w:t xml:space="preserve">is to estimate the proportion of collegiate </w:t>
+        <w:t xml:space="preserve"> goal is to estimate the proportion of collegiate </w:t>
       </w:r>
       <w:proofErr w:type="spellStart"/>
       <w:r>
@@ -201,21 +192,7 @@
           <w:rFonts w:ascii="Calibri" w:hAnsi="Calibri" w:cs="Calibri"/>
           <w:sz w:val="22"/>
         </w:rPr>
-        <w:t xml:space="preserve">Describe (in words) the </w:t>
-      </w:r>
-      <w:r>
-        <w:rPr>
-          <w:rFonts w:ascii="Calibri" w:hAnsi="Calibri" w:cs="Calibri"/>
-          <w:sz w:val="22"/>
-        </w:rPr>
-        <w:t xml:space="preserve">categorical </w:t>
-      </w:r>
-      <w:r>
-        <w:rPr>
-          <w:rFonts w:ascii="Calibri" w:hAnsi="Calibri" w:cs="Calibri"/>
-          <w:sz w:val="22"/>
-        </w:rPr>
-        <w:t>variable of interest</w:t>
+        <w:t>Describe (in words) the categorical variable of interest</w:t>
       </w:r>
       <w:r>
         <w:rPr>
@@ -325,7 +302,7 @@
               </wp:anchor>
             </w:drawing>
           </mc:Choice>
-          <mc:Fallback xmlns:w16sdtfl="http://schemas.microsoft.com/office/word/2024/wordml/sdtformatlock" xmlns:w16sdtdh="http://schemas.microsoft.com/office/word/2020/wordml/sdtdatahash" xmlns:w16du="http://schemas.microsoft.com/office/word/2023/wordml/word16du" xmlns:w16="http://schemas.microsoft.com/office/word/2018/wordml" xmlns:w16cid="http://schemas.microsoft.com/office/word/2016/wordml/cid" xmlns:w16cex="http://schemas.microsoft.com/office/word/2018/wordml/cex" xmlns:oel="http://schemas.microsoft.com/office/2019/extlst" xmlns:am3d="http://schemas.microsoft.com/office/drawing/2017/model3d" xmlns:aink="http://schemas.microsoft.com/office/drawing/2016/ink" xmlns:cx8="http://schemas.microsoft.com/office/drawing/2016/5/14/chartex" xmlns:cx7="http://schemas.microsoft.com/office/drawing/2016/5/13/chartex" xmlns:cx6="http://schemas.microsoft.com/office/drawing/2016/5/12/chartex" xmlns:cx5="http://schemas.microsoft.com/office/drawing/2016/5/11/chartex" xmlns:cx4="http://schemas.microsoft.com/office/drawing/2016/5/10/chartex" xmlns:cx3="http://schemas.microsoft.com/office/drawing/2016/5/9/chartex" xmlns:cx2="http://schemas.microsoft.com/office/drawing/2015/10/21/chartex">
+          <mc:Fallback xmlns:cx2="http://schemas.microsoft.com/office/drawing/2015/10/21/chartex" xmlns:cx3="http://schemas.microsoft.com/office/drawing/2016/5/9/chartex" xmlns:cx4="http://schemas.microsoft.com/office/drawing/2016/5/10/chartex" xmlns:cx5="http://schemas.microsoft.com/office/drawing/2016/5/11/chartex" xmlns:cx6="http://schemas.microsoft.com/office/drawing/2016/5/12/chartex" xmlns:cx7="http://schemas.microsoft.com/office/drawing/2016/5/13/chartex" xmlns:cx8="http://schemas.microsoft.com/office/drawing/2016/5/14/chartex" xmlns:aink="http://schemas.microsoft.com/office/drawing/2016/ink" xmlns:am3d="http://schemas.microsoft.com/office/drawing/2017/model3d" xmlns:oel="http://schemas.microsoft.com/office/2019/extlst" xmlns:w16cex="http://schemas.microsoft.com/office/word/2018/wordml/cex" xmlns:w16cid="http://schemas.microsoft.com/office/word/2016/wordml/cid" xmlns:w16="http://schemas.microsoft.com/office/word/2018/wordml" xmlns:w16du="http://schemas.microsoft.com/office/word/2023/wordml/word16du" xmlns:w16sdtdh="http://schemas.microsoft.com/office/word/2020/wordml/sdtdatahash" xmlns:w16sdtfl="http://schemas.microsoft.com/office/word/2024/wordml/sdtformatlock">
             <w:pict>
               <v:shape w14:anchorId="01191F0C" id="Ink 8" o:spid="_x0000_s1026" type="#_x0000_t75" style="position:absolute;margin-left:-118.85pt;margin-top:11.2pt;width:2.9pt;height:2.9pt;z-index:251661312;visibility:visible;mso-wrap-style:square;mso-wrap-distance-left:9pt;mso-wrap-distance-top:0;mso-wrap-distance-right:9pt;mso-wrap-distance-bottom:0;mso-position-horizontal:absolute;mso-position-horizontal-relative:text;mso-position-vertical:absolute;mso-position-vertical-relative:text" o:gfxdata="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">
                 <v:imagedata r:id="rId8" o:title=""/>
@@ -462,21 +439,7 @@
               <w:rFonts w:ascii="Cambria Math" w:hAnsi="Cambria Math" w:cs="Calibri"/>
               <w:sz w:val="22"/>
             </w:rPr>
-            <m:t xml:space="preserve">p̂ =  17/380  =  </m:t>
-          </m:r>
-          <m:r>
-            <w:rPr>
-              <w:rFonts w:ascii="Cambria Math" w:hAnsi="Cambria Math" w:cs="Calibri"/>
-              <w:sz w:val="22"/>
-            </w:rPr>
-            <m:t>0</m:t>
-          </m:r>
-          <m:r>
-            <w:rPr>
-              <w:rFonts w:ascii="Cambria Math" w:hAnsi="Cambria Math" w:cs="Calibri"/>
-              <w:sz w:val="22"/>
-            </w:rPr>
-            <m:t>.0447</m:t>
+            <m:t>p̂ =  17/380  =  0.0447</m:t>
           </m:r>
         </m:oMath>
       </m:oMathPara>
@@ -916,21 +879,7 @@
             <w:rFonts w:ascii="Cambria Math" w:hAnsi="Cambria Math" w:cs="Calibri"/>
             <w:sz w:val="22"/>
           </w:rPr>
-          <m:t xml:space="preserve">p̂ =  17/380  =  </m:t>
-        </m:r>
-        <m:r>
-          <w:rPr>
-            <w:rFonts w:ascii="Cambria Math" w:hAnsi="Cambria Math" w:cs="Calibri"/>
-            <w:sz w:val="22"/>
-          </w:rPr>
-          <m:t>0</m:t>
-        </m:r>
-        <m:r>
-          <w:rPr>
-            <w:rFonts w:ascii="Cambria Math" w:hAnsi="Cambria Math" w:cs="Calibri"/>
-            <w:sz w:val="22"/>
-          </w:rPr>
-          <m:t>.0447</m:t>
+          <m:t>p̂ =  17/380  =  0.0447</m:t>
         </m:r>
       </m:oMath>
       <w:r>
@@ -1003,39 +952,7 @@
               <w:noProof/>
               <w:sz w:val="22"/>
             </w:rPr>
-            <m:t>SE =</m:t>
-          </m:r>
-          <m:r>
-            <w:rPr>
-              <w:rFonts w:ascii="Cambria Math" w:hAnsi="Cambria Math" w:cs="Calibri"/>
-              <w:noProof/>
-              <w:sz w:val="22"/>
-            </w:rPr>
-            <m:t>0</m:t>
-          </m:r>
-          <m:r>
-            <w:rPr>
-              <w:rFonts w:ascii="Cambria Math" w:hAnsi="Cambria Math" w:cs="Calibri"/>
-              <w:noProof/>
-              <w:sz w:val="22"/>
-            </w:rPr>
-            <m:t xml:space="preserve">.0106             ME = </m:t>
-          </m:r>
-          <m:r>
-            <w:rPr>
-              <w:rFonts w:ascii="Cambria Math" w:hAnsi="Cambria Math" w:cs="Calibri"/>
-              <w:noProof/>
-              <w:sz w:val="22"/>
-            </w:rPr>
-            <m:t>0</m:t>
-          </m:r>
-          <m:r>
-            <w:rPr>
-              <w:rFonts w:ascii="Cambria Math" w:hAnsi="Cambria Math" w:cs="Calibri"/>
-              <w:noProof/>
-              <w:sz w:val="22"/>
-            </w:rPr>
-            <m:t>.0208</m:t>
+            <m:t>SE =0.0106             ME = 0.0208</m:t>
           </m:r>
         </m:oMath>
       </m:oMathPara>
@@ -1057,35 +974,7 @@
               <w:sz w:val="22"/>
             </w:rPr>
             <w:lastRenderedPageBreak/>
-            <m:t>Confidence Interval = (</m:t>
-          </m:r>
-          <m:r>
-            <w:rPr>
-              <w:rFonts w:ascii="Cambria Math" w:hAnsi="Cambria Math" w:cs="Calibri"/>
-              <w:sz w:val="22"/>
-            </w:rPr>
-            <m:t>0</m:t>
-          </m:r>
-          <m:r>
-            <w:rPr>
-              <w:rFonts w:ascii="Cambria Math" w:hAnsi="Cambria Math" w:cs="Calibri"/>
-              <w:sz w:val="22"/>
-            </w:rPr>
-            <m:t>.0239,</m:t>
-          </m:r>
-          <m:r>
-            <w:rPr>
-              <w:rFonts w:ascii="Cambria Math" w:hAnsi="Cambria Math" w:cs="Calibri"/>
-              <w:sz w:val="22"/>
-            </w:rPr>
-            <m:t>0</m:t>
-          </m:r>
-          <m:r>
-            <w:rPr>
-              <w:rFonts w:ascii="Cambria Math" w:hAnsi="Cambria Math" w:cs="Calibri"/>
-              <w:sz w:val="22"/>
-            </w:rPr>
-            <m:t xml:space="preserve"> .0655)</m:t>
+            <m:t>Confidence Interval = (0.0239,0 .0655)</m:t>
           </m:r>
         </m:oMath>
       </m:oMathPara>
@@ -1276,7 +1165,7 @@
               </wp:anchor>
             </w:drawing>
           </mc:Choice>
-          <mc:Fallback xmlns:w16sdtfl="http://schemas.microsoft.com/office/word/2024/wordml/sdtformatlock" xmlns:w16sdtdh="http://schemas.microsoft.com/office/word/2020/wordml/sdtdatahash" xmlns:w16du="http://schemas.microsoft.com/office/word/2023/wordml/word16du" xmlns:w16="http://schemas.microsoft.com/office/word/2018/wordml" xmlns:w16cid="http://schemas.microsoft.com/office/word/2016/wordml/cid" xmlns:w16cex="http://schemas.microsoft.com/office/word/2018/wordml/cex" xmlns:oel="http://schemas.microsoft.com/office/2019/extlst" xmlns:am3d="http://schemas.microsoft.com/office/drawing/2017/model3d" xmlns:aink="http://schemas.microsoft.com/office/drawing/2016/ink" xmlns:cx8="http://schemas.microsoft.com/office/drawing/2016/5/14/chartex" xmlns:cx7="http://schemas.microsoft.com/office/drawing/2016/5/13/chartex" xmlns:cx6="http://schemas.microsoft.com/office/drawing/2016/5/12/chartex" xmlns:cx5="http://schemas.microsoft.com/office/drawing/2016/5/11/chartex" xmlns:cx4="http://schemas.microsoft.com/office/drawing/2016/5/10/chartex" xmlns:cx3="http://schemas.microsoft.com/office/drawing/2016/5/9/chartex" xmlns:cx2="http://schemas.microsoft.com/office/drawing/2015/10/21/chartex">
+          <mc:Fallback xmlns:cx2="http://schemas.microsoft.com/office/drawing/2015/10/21/chartex" xmlns:cx3="http://schemas.microsoft.com/office/drawing/2016/5/9/chartex" xmlns:cx4="http://schemas.microsoft.com/office/drawing/2016/5/10/chartex" xmlns:cx5="http://schemas.microsoft.com/office/drawing/2016/5/11/chartex" xmlns:cx6="http://schemas.microsoft.com/office/drawing/2016/5/12/chartex" xmlns:cx7="http://schemas.microsoft.com/office/drawing/2016/5/13/chartex" xmlns:cx8="http://schemas.microsoft.com/office/drawing/2016/5/14/chartex" xmlns:aink="http://schemas.microsoft.com/office/drawing/2016/ink" xmlns:am3d="http://schemas.microsoft.com/office/drawing/2017/model3d" xmlns:oel="http://schemas.microsoft.com/office/2019/extlst" xmlns:w16cex="http://schemas.microsoft.com/office/word/2018/wordml/cex" xmlns:w16cid="http://schemas.microsoft.com/office/word/2016/wordml/cid" xmlns:w16="http://schemas.microsoft.com/office/word/2018/wordml" xmlns:w16du="http://schemas.microsoft.com/office/word/2023/wordml/word16du" xmlns:w16sdtdh="http://schemas.microsoft.com/office/word/2020/wordml/sdtdatahash" xmlns:w16sdtfl="http://schemas.microsoft.com/office/word/2024/wordml/sdtformatlock">
             <w:pict>
               <v:shape w14:anchorId="1DD9D3CD" id="Ink 14" o:spid="_x0000_s1026" type="#_x0000_t75" style="position:absolute;margin-left:210.6pt;margin-top:14.2pt;width:6.15pt;height:22.6pt;z-index:251667456;visibility:visible;mso-wrap-style:square;mso-wrap-distance-left:9pt;mso-wrap-distance-top:0;mso-wrap-distance-right:9pt;mso-wrap-distance-bottom:0;mso-position-horizontal:absolute;mso-position-horizontal-relative:text;mso-position-vertical:absolute;mso-position-vertical-relative:text" o:gfxdata="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">
                 <v:imagedata r:id="rId12" o:title=""/>
@@ -1324,7 +1213,7 @@
               </wp:anchor>
             </w:drawing>
           </mc:Choice>
-          <mc:Fallback xmlns:w16sdtfl="http://schemas.microsoft.com/office/word/2024/wordml/sdtformatlock" xmlns:w16sdtdh="http://schemas.microsoft.com/office/word/2020/wordml/sdtdatahash" xmlns:w16du="http://schemas.microsoft.com/office/word/2023/wordml/word16du" xmlns:w16="http://schemas.microsoft.com/office/word/2018/wordml" xmlns:w16cid="http://schemas.microsoft.com/office/word/2016/wordml/cid" xmlns:w16cex="http://schemas.microsoft.com/office/word/2018/wordml/cex" xmlns:oel="http://schemas.microsoft.com/office/2019/extlst" xmlns:am3d="http://schemas.microsoft.com/office/drawing/2017/model3d" xmlns:aink="http://schemas.microsoft.com/office/drawing/2016/ink" xmlns:cx8="http://schemas.microsoft.com/office/drawing/2016/5/14/chartex" xmlns:cx7="http://schemas.microsoft.com/office/drawing/2016/5/13/chartex" xmlns:cx6="http://schemas.microsoft.com/office/drawing/2016/5/12/chartex" xmlns:cx5="http://schemas.microsoft.com/office/drawing/2016/5/11/chartex" xmlns:cx4="http://schemas.microsoft.com/office/drawing/2016/5/10/chartex" xmlns:cx3="http://schemas.microsoft.com/office/drawing/2016/5/9/chartex" xmlns:cx2="http://schemas.microsoft.com/office/drawing/2015/10/21/chartex">
+          <mc:Fallback xmlns:cx2="http://schemas.microsoft.com/office/drawing/2015/10/21/chartex" xmlns:cx3="http://schemas.microsoft.com/office/drawing/2016/5/9/chartex" xmlns:cx4="http://schemas.microsoft.com/office/drawing/2016/5/10/chartex" xmlns:cx5="http://schemas.microsoft.com/office/drawing/2016/5/11/chartex" xmlns:cx6="http://schemas.microsoft.com/office/drawing/2016/5/12/chartex" xmlns:cx7="http://schemas.microsoft.com/office/drawing/2016/5/13/chartex" xmlns:cx8="http://schemas.microsoft.com/office/drawing/2016/5/14/chartex" xmlns:aink="http://schemas.microsoft.com/office/drawing/2016/ink" xmlns:am3d="http://schemas.microsoft.com/office/drawing/2017/model3d" xmlns:oel="http://schemas.microsoft.com/office/2019/extlst" xmlns:w16cex="http://schemas.microsoft.com/office/word/2018/wordml/cex" xmlns:w16cid="http://schemas.microsoft.com/office/word/2016/wordml/cid" xmlns:w16="http://schemas.microsoft.com/office/word/2018/wordml" xmlns:w16du="http://schemas.microsoft.com/office/word/2023/wordml/word16du" xmlns:w16sdtdh="http://schemas.microsoft.com/office/word/2020/wordml/sdtdatahash" xmlns:w16sdtfl="http://schemas.microsoft.com/office/word/2024/wordml/sdtformatlock">
             <w:pict>
               <v:shape w14:anchorId="32E1B07D" id="Ink 13" o:spid="_x0000_s1026" type="#_x0000_t75" style="position:absolute;margin-left:73.4pt;margin-top:13.75pt;width:7.15pt;height:26.05pt;z-index:251666432;visibility:visible;mso-wrap-style:square;mso-wrap-distance-left:9pt;mso-wrap-distance-top:0;mso-wrap-distance-right:9pt;mso-wrap-distance-bottom:0;mso-position-horizontal:absolute;mso-position-horizontal-relative:text;mso-position-vertical:absolute;mso-position-vertical-relative:text" o:gfxdata="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">
                 <v:imagedata r:id="rId14" o:title=""/>
@@ -1372,7 +1261,7 @@
               </wp:anchor>
             </w:drawing>
           </mc:Choice>
-          <mc:Fallback xmlns:w16sdtfl="http://schemas.microsoft.com/office/word/2024/wordml/sdtformatlock" xmlns:w16sdtdh="http://schemas.microsoft.com/office/word/2020/wordml/sdtdatahash" xmlns:w16du="http://schemas.microsoft.com/office/word/2023/wordml/word16du" xmlns:w16="http://schemas.microsoft.com/office/word/2018/wordml" xmlns:w16cid="http://schemas.microsoft.com/office/word/2016/wordml/cid" xmlns:w16cex="http://schemas.microsoft.com/office/word/2018/wordml/cex" xmlns:oel="http://schemas.microsoft.com/office/2019/extlst" xmlns:am3d="http://schemas.microsoft.com/office/drawing/2017/model3d" xmlns:aink="http://schemas.microsoft.com/office/drawing/2016/ink" xmlns:cx8="http://schemas.microsoft.com/office/drawing/2016/5/14/chartex" xmlns:cx7="http://schemas.microsoft.com/office/drawing/2016/5/13/chartex" xmlns:cx6="http://schemas.microsoft.com/office/drawing/2016/5/12/chartex" xmlns:cx5="http://schemas.microsoft.com/office/drawing/2016/5/11/chartex" xmlns:cx4="http://schemas.microsoft.com/office/drawing/2016/5/10/chartex" xmlns:cx3="http://schemas.microsoft.com/office/drawing/2016/5/9/chartex" xmlns:cx2="http://schemas.microsoft.com/office/drawing/2015/10/21/chartex">
+          <mc:Fallback xmlns:cx2="http://schemas.microsoft.com/office/drawing/2015/10/21/chartex" xmlns:cx3="http://schemas.microsoft.com/office/drawing/2016/5/9/chartex" xmlns:cx4="http://schemas.microsoft.com/office/drawing/2016/5/10/chartex" xmlns:cx5="http://schemas.microsoft.com/office/drawing/2016/5/11/chartex" xmlns:cx6="http://schemas.microsoft.com/office/drawing/2016/5/12/chartex" xmlns:cx7="http://schemas.microsoft.com/office/drawing/2016/5/13/chartex" xmlns:cx8="http://schemas.microsoft.com/office/drawing/2016/5/14/chartex" xmlns:aink="http://schemas.microsoft.com/office/drawing/2016/ink" xmlns:am3d="http://schemas.microsoft.com/office/drawing/2017/model3d" xmlns:oel="http://schemas.microsoft.com/office/2019/extlst" xmlns:w16cex="http://schemas.microsoft.com/office/word/2018/wordml/cex" xmlns:w16cid="http://schemas.microsoft.com/office/word/2016/wordml/cid" xmlns:w16="http://schemas.microsoft.com/office/word/2018/wordml" xmlns:w16du="http://schemas.microsoft.com/office/word/2023/wordml/word16du" xmlns:w16sdtdh="http://schemas.microsoft.com/office/word/2020/wordml/sdtdatahash" xmlns:w16sdtfl="http://schemas.microsoft.com/office/word/2024/wordml/sdtformatlock">
             <w:pict>
               <v:shape w14:anchorId="36694257" id="Ink 12" o:spid="_x0000_s1026" type="#_x0000_t75" style="position:absolute;margin-left:147.15pt;margin-top:19.35pt;width:5.7pt;height:12.95pt;z-index:251665408;visibility:visible;mso-wrap-style:square;mso-wrap-distance-left:9pt;mso-wrap-distance-top:0;mso-wrap-distance-right:9pt;mso-wrap-distance-bottom:0;mso-position-horizontal:absolute;mso-position-horizontal-relative:text;mso-position-vertical:absolute;mso-position-vertical-relative:text" o:gfxdata="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">
                 <v:imagedata r:id="rId16" o:title=""/>
@@ -1420,7 +1309,7 @@
               </wp:anchor>
             </w:drawing>
           </mc:Choice>
-          <mc:Fallback xmlns:w16sdtfl="http://schemas.microsoft.com/office/word/2024/wordml/sdtformatlock" xmlns:w16sdtdh="http://schemas.microsoft.com/office/word/2020/wordml/sdtdatahash" xmlns:w16du="http://schemas.microsoft.com/office/word/2023/wordml/word16du" xmlns:w16="http://schemas.microsoft.com/office/word/2018/wordml" xmlns:w16cid="http://schemas.microsoft.com/office/word/2016/wordml/cid" xmlns:w16cex="http://schemas.microsoft.com/office/word/2018/wordml/cex" xmlns:oel="http://schemas.microsoft.com/office/2019/extlst" xmlns:am3d="http://schemas.microsoft.com/office/drawing/2017/model3d" xmlns:aink="http://schemas.microsoft.com/office/drawing/2016/ink" xmlns:cx8="http://schemas.microsoft.com/office/drawing/2016/5/14/chartex" xmlns:cx7="http://schemas.microsoft.com/office/drawing/2016/5/13/chartex" xmlns:cx6="http://schemas.microsoft.com/office/drawing/2016/5/12/chartex" xmlns:cx5="http://schemas.microsoft.com/office/drawing/2016/5/11/chartex" xmlns:cx4="http://schemas.microsoft.com/office/drawing/2016/5/10/chartex" xmlns:cx3="http://schemas.microsoft.com/office/drawing/2016/5/9/chartex" xmlns:cx2="http://schemas.microsoft.com/office/drawing/2015/10/21/chartex">
+          <mc:Fallback xmlns:cx2="http://schemas.microsoft.com/office/drawing/2015/10/21/chartex" xmlns:cx3="http://schemas.microsoft.com/office/drawing/2016/5/9/chartex" xmlns:cx4="http://schemas.microsoft.com/office/drawing/2016/5/10/chartex" xmlns:cx5="http://schemas.microsoft.com/office/drawing/2016/5/11/chartex" xmlns:cx6="http://schemas.microsoft.com/office/drawing/2016/5/12/chartex" xmlns:cx7="http://schemas.microsoft.com/office/drawing/2016/5/13/chartex" xmlns:cx8="http://schemas.microsoft.com/office/drawing/2016/5/14/chartex" xmlns:aink="http://schemas.microsoft.com/office/drawing/2016/ink" xmlns:am3d="http://schemas.microsoft.com/office/drawing/2017/model3d" xmlns:oel="http://schemas.microsoft.com/office/2019/extlst" xmlns:w16cex="http://schemas.microsoft.com/office/word/2018/wordml/cex" xmlns:w16cid="http://schemas.microsoft.com/office/word/2016/wordml/cid" xmlns:w16="http://schemas.microsoft.com/office/word/2018/wordml" xmlns:w16du="http://schemas.microsoft.com/office/word/2023/wordml/word16du" xmlns:w16sdtdh="http://schemas.microsoft.com/office/word/2020/wordml/sdtdatahash" xmlns:w16sdtfl="http://schemas.microsoft.com/office/word/2024/wordml/sdtformatlock">
             <w:pict>
               <v:shape w14:anchorId="33491492" id="Ink 4" o:spid="_x0000_s1026" type="#_x0000_t75" style="position:absolute;margin-left:212.45pt;margin-top:19.5pt;width:2.9pt;height:11.05pt;z-index:251664384;visibility:visible;mso-wrap-style:square;mso-wrap-distance-left:9pt;mso-wrap-distance-top:0;mso-wrap-distance-right:9pt;mso-wrap-distance-bottom:0;mso-position-horizontal:absolute;mso-position-horizontal-relative:text;mso-position-vertical:absolute;mso-position-vertical-relative:text" o:gfxdata="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">
                 <v:imagedata r:id="rId18" o:title=""/>
@@ -1468,7 +1357,7 @@
               </wp:anchor>
             </w:drawing>
           </mc:Choice>
-          <mc:Fallback xmlns:w16sdtfl="http://schemas.microsoft.com/office/word/2024/wordml/sdtformatlock" xmlns:w16sdtdh="http://schemas.microsoft.com/office/word/2020/wordml/sdtdatahash" xmlns:w16du="http://schemas.microsoft.com/office/word/2023/wordml/word16du" xmlns:w16="http://schemas.microsoft.com/office/word/2018/wordml" xmlns:w16cid="http://schemas.microsoft.com/office/word/2016/wordml/cid" xmlns:w16cex="http://schemas.microsoft.com/office/word/2018/wordml/cex" xmlns:oel="http://schemas.microsoft.com/office/2019/extlst" xmlns:am3d="http://schemas.microsoft.com/office/drawing/2017/model3d" xmlns:aink="http://schemas.microsoft.com/office/drawing/2016/ink" xmlns:cx8="http://schemas.microsoft.com/office/drawing/2016/5/14/chartex" xmlns:cx7="http://schemas.microsoft.com/office/drawing/2016/5/13/chartex" xmlns:cx6="http://schemas.microsoft.com/office/drawing/2016/5/12/chartex" xmlns:cx5="http://schemas.microsoft.com/office/drawing/2016/5/11/chartex" xmlns:cx4="http://schemas.microsoft.com/office/drawing/2016/5/10/chartex" xmlns:cx3="http://schemas.microsoft.com/office/drawing/2016/5/9/chartex" xmlns:cx2="http://schemas.microsoft.com/office/drawing/2015/10/21/chartex">
+          <mc:Fallback xmlns:cx2="http://schemas.microsoft.com/office/drawing/2015/10/21/chartex" xmlns:cx3="http://schemas.microsoft.com/office/drawing/2016/5/9/chartex" xmlns:cx4="http://schemas.microsoft.com/office/drawing/2016/5/10/chartex" xmlns:cx5="http://schemas.microsoft.com/office/drawing/2016/5/11/chartex" xmlns:cx6="http://schemas.microsoft.com/office/drawing/2016/5/12/chartex" xmlns:cx7="http://schemas.microsoft.com/office/drawing/2016/5/13/chartex" xmlns:cx8="http://schemas.microsoft.com/office/drawing/2016/5/14/chartex" xmlns:aink="http://schemas.microsoft.com/office/drawing/2016/ink" xmlns:am3d="http://schemas.microsoft.com/office/drawing/2017/model3d" xmlns:oel="http://schemas.microsoft.com/office/2019/extlst" xmlns:w16cex="http://schemas.microsoft.com/office/word/2018/wordml/cex" xmlns:w16cid="http://schemas.microsoft.com/office/word/2016/wordml/cid" xmlns:w16="http://schemas.microsoft.com/office/word/2018/wordml" xmlns:w16du="http://schemas.microsoft.com/office/word/2023/wordml/word16du" xmlns:w16sdtdh="http://schemas.microsoft.com/office/word/2020/wordml/sdtdatahash" xmlns:w16sdtfl="http://schemas.microsoft.com/office/word/2024/wordml/sdtformatlock">
             <w:pict>
               <v:shape w14:anchorId="715965AA" id="Ink 3" o:spid="_x0000_s1026" type="#_x0000_t75" style="position:absolute;margin-left:74.35pt;margin-top:19.95pt;width:4.3pt;height:13.3pt;z-index:251663360;visibility:visible;mso-wrap-style:square;mso-wrap-distance-left:9pt;mso-wrap-distance-top:0;mso-wrap-distance-right:9pt;mso-wrap-distance-bottom:0;mso-position-horizontal:absolute;mso-position-horizontal-relative:text;mso-position-vertical:absolute;mso-position-vertical-relative:text" o:gfxdata="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">
                 <v:imagedata r:id="rId20" o:title=""/>
@@ -1615,17 +1504,23 @@
     </w:p>
     <w:p>
       <w:pPr>
-        <w:rPr>
-          <w:rFonts w:ascii="Calibri" w:hAnsi="Calibri" w:cs="Calibri"/>
-          <w:sz w:val="22"/>
-        </w:rPr>
-      </w:pPr>
-      <w:r>
-        <w:rPr>
-          <w:rFonts w:ascii="Calibri" w:hAnsi="Calibri" w:cs="Calibri"/>
-          <w:sz w:val="22"/>
-        </w:rPr>
-        <w:t xml:space="preserve">          e.     What are the two ways we can improve the precision of our interval?</w:t>
+        <w:pStyle w:val="ListParagraph"/>
+        <w:numPr>
+          <w:ilvl w:val="1"/>
+          <w:numId w:val="2"/>
+        </w:numPr>
+        <w:ind w:left="810"/>
+        <w:rPr>
+          <w:rFonts w:ascii="Calibri" w:hAnsi="Calibri" w:cs="Calibri"/>
+          <w:sz w:val="22"/>
+        </w:rPr>
+      </w:pPr>
+      <w:r>
+        <w:rPr>
+          <w:rFonts w:ascii="Calibri" w:hAnsi="Calibri" w:cs="Calibri"/>
+          <w:sz w:val="22"/>
+        </w:rPr>
+        <w:t>What are the two ways we can improve the precision of our interval?</w:t>
       </w:r>
     </w:p>
     <w:p>
@@ -1637,6 +1532,8 @@
           <w:sz w:val="22"/>
         </w:rPr>
       </w:pPr>
+      <w:bookmarkStart w:id="0" w:name="_GoBack"/>
+      <w:bookmarkEnd w:id="0"/>
       <w:r>
         <w:rPr>
           <w:rFonts w:ascii="Calibri" w:hAnsi="Calibri" w:cs="Calibri"/>

</xml_diff>

<commit_message>
fixing typos in pickleball worksheet (#17)
</commit_message>
<xml_diff>
--- a/pickleball/pickleball_one-proportion-ci/Pickleball_ConfidenceIntervalProportion_Worksheet_Solutions.docx
+++ b/pickleball/pickleball_one-proportion-ci/Pickleball_ConfidenceIntervalProportion_Worksheet_Solutions.docx
@@ -53,7 +53,7 @@
               </wp:anchor>
             </w:drawing>
           </mc:Choice>
-          <mc:Fallback xmlns:w16sdtfl="http://schemas.microsoft.com/office/word/2024/wordml/sdtformatlock" xmlns:w16sdtdh="http://schemas.microsoft.com/office/word/2020/wordml/sdtdatahash" xmlns:w16du="http://schemas.microsoft.com/office/word/2023/wordml/word16du" xmlns:w16="http://schemas.microsoft.com/office/word/2018/wordml" xmlns:w16cid="http://schemas.microsoft.com/office/word/2016/wordml/cid" xmlns:w16cex="http://schemas.microsoft.com/office/word/2018/wordml/cex" xmlns:oel="http://schemas.microsoft.com/office/2019/extlst" xmlns:am3d="http://schemas.microsoft.com/office/drawing/2017/model3d" xmlns:aink="http://schemas.microsoft.com/office/drawing/2016/ink" xmlns:cx8="http://schemas.microsoft.com/office/drawing/2016/5/14/chartex" xmlns:cx7="http://schemas.microsoft.com/office/drawing/2016/5/13/chartex" xmlns:cx6="http://schemas.microsoft.com/office/drawing/2016/5/12/chartex" xmlns:cx5="http://schemas.microsoft.com/office/drawing/2016/5/11/chartex" xmlns:cx4="http://schemas.microsoft.com/office/drawing/2016/5/10/chartex" xmlns:cx3="http://schemas.microsoft.com/office/drawing/2016/5/9/chartex" xmlns:cx2="http://schemas.microsoft.com/office/drawing/2015/10/21/chartex">
+          <mc:Fallback xmlns:cx2="http://schemas.microsoft.com/office/drawing/2015/10/21/chartex" xmlns:cx3="http://schemas.microsoft.com/office/drawing/2016/5/9/chartex" xmlns:cx4="http://schemas.microsoft.com/office/drawing/2016/5/10/chartex" xmlns:cx5="http://schemas.microsoft.com/office/drawing/2016/5/11/chartex" xmlns:cx6="http://schemas.microsoft.com/office/drawing/2016/5/12/chartex" xmlns:cx7="http://schemas.microsoft.com/office/drawing/2016/5/13/chartex" xmlns:cx8="http://schemas.microsoft.com/office/drawing/2016/5/14/chartex" xmlns:aink="http://schemas.microsoft.com/office/drawing/2016/ink" xmlns:am3d="http://schemas.microsoft.com/office/drawing/2017/model3d" xmlns:oel="http://schemas.microsoft.com/office/2019/extlst" xmlns:w16cex="http://schemas.microsoft.com/office/word/2018/wordml/cex" xmlns:w16cid="http://schemas.microsoft.com/office/word/2016/wordml/cid" xmlns:w16="http://schemas.microsoft.com/office/word/2018/wordml" xmlns:w16du="http://schemas.microsoft.com/office/word/2023/wordml/word16du" xmlns:w16sdtdh="http://schemas.microsoft.com/office/word/2020/wordml/sdtdatahash" xmlns:w16sdtfl="http://schemas.microsoft.com/office/word/2024/wordml/sdtformatlock">
             <w:pict>
               <v:shapetype w14:anchorId="64D09E0E" id="_x0000_t75" coordsize="21600,21600" o:spt="75" o:preferrelative="t" path="m@4@5l@4@11@9@11@9@5xe" filled="f" stroked="f">
                 <v:stroke joinstyle="miter"/>
@@ -145,16 +145,7 @@
           <w:rFonts w:ascii="Calibri" w:hAnsi="Calibri" w:cs="Calibri"/>
           <w:sz w:val="22"/>
         </w:rPr>
-        <w:t xml:space="preserve"> goal </w:t>
-      </w:r>
-      <w:bookmarkStart w:id="0" w:name="_GoBack"/>
-      <w:bookmarkEnd w:id="0"/>
-      <w:r>
-        <w:rPr>
-          <w:rFonts w:ascii="Calibri" w:hAnsi="Calibri" w:cs="Calibri"/>
-          <w:sz w:val="22"/>
-        </w:rPr>
-        <w:t xml:space="preserve">is to estimate the proportion of collegiate </w:t>
+        <w:t xml:space="preserve"> goal is to estimate the proportion of collegiate </w:t>
       </w:r>
       <w:proofErr w:type="spellStart"/>
       <w:r>
@@ -201,21 +192,7 @@
           <w:rFonts w:ascii="Calibri" w:hAnsi="Calibri" w:cs="Calibri"/>
           <w:sz w:val="22"/>
         </w:rPr>
-        <w:t xml:space="preserve">Describe (in words) the </w:t>
-      </w:r>
-      <w:r>
-        <w:rPr>
-          <w:rFonts w:ascii="Calibri" w:hAnsi="Calibri" w:cs="Calibri"/>
-          <w:sz w:val="22"/>
-        </w:rPr>
-        <w:t xml:space="preserve">categorical </w:t>
-      </w:r>
-      <w:r>
-        <w:rPr>
-          <w:rFonts w:ascii="Calibri" w:hAnsi="Calibri" w:cs="Calibri"/>
-          <w:sz w:val="22"/>
-        </w:rPr>
-        <w:t>variable of interest</w:t>
+        <w:t>Describe (in words) the categorical variable of interest</w:t>
       </w:r>
       <w:r>
         <w:rPr>
@@ -325,7 +302,7 @@
               </wp:anchor>
             </w:drawing>
           </mc:Choice>
-          <mc:Fallback xmlns:w16sdtfl="http://schemas.microsoft.com/office/word/2024/wordml/sdtformatlock" xmlns:w16sdtdh="http://schemas.microsoft.com/office/word/2020/wordml/sdtdatahash" xmlns:w16du="http://schemas.microsoft.com/office/word/2023/wordml/word16du" xmlns:w16="http://schemas.microsoft.com/office/word/2018/wordml" xmlns:w16cid="http://schemas.microsoft.com/office/word/2016/wordml/cid" xmlns:w16cex="http://schemas.microsoft.com/office/word/2018/wordml/cex" xmlns:oel="http://schemas.microsoft.com/office/2019/extlst" xmlns:am3d="http://schemas.microsoft.com/office/drawing/2017/model3d" xmlns:aink="http://schemas.microsoft.com/office/drawing/2016/ink" xmlns:cx8="http://schemas.microsoft.com/office/drawing/2016/5/14/chartex" xmlns:cx7="http://schemas.microsoft.com/office/drawing/2016/5/13/chartex" xmlns:cx6="http://schemas.microsoft.com/office/drawing/2016/5/12/chartex" xmlns:cx5="http://schemas.microsoft.com/office/drawing/2016/5/11/chartex" xmlns:cx4="http://schemas.microsoft.com/office/drawing/2016/5/10/chartex" xmlns:cx3="http://schemas.microsoft.com/office/drawing/2016/5/9/chartex" xmlns:cx2="http://schemas.microsoft.com/office/drawing/2015/10/21/chartex">
+          <mc:Fallback xmlns:cx2="http://schemas.microsoft.com/office/drawing/2015/10/21/chartex" xmlns:cx3="http://schemas.microsoft.com/office/drawing/2016/5/9/chartex" xmlns:cx4="http://schemas.microsoft.com/office/drawing/2016/5/10/chartex" xmlns:cx5="http://schemas.microsoft.com/office/drawing/2016/5/11/chartex" xmlns:cx6="http://schemas.microsoft.com/office/drawing/2016/5/12/chartex" xmlns:cx7="http://schemas.microsoft.com/office/drawing/2016/5/13/chartex" xmlns:cx8="http://schemas.microsoft.com/office/drawing/2016/5/14/chartex" xmlns:aink="http://schemas.microsoft.com/office/drawing/2016/ink" xmlns:am3d="http://schemas.microsoft.com/office/drawing/2017/model3d" xmlns:oel="http://schemas.microsoft.com/office/2019/extlst" xmlns:w16cex="http://schemas.microsoft.com/office/word/2018/wordml/cex" xmlns:w16cid="http://schemas.microsoft.com/office/word/2016/wordml/cid" xmlns:w16="http://schemas.microsoft.com/office/word/2018/wordml" xmlns:w16du="http://schemas.microsoft.com/office/word/2023/wordml/word16du" xmlns:w16sdtdh="http://schemas.microsoft.com/office/word/2020/wordml/sdtdatahash" xmlns:w16sdtfl="http://schemas.microsoft.com/office/word/2024/wordml/sdtformatlock">
             <w:pict>
               <v:shape w14:anchorId="01191F0C" id="Ink 8" o:spid="_x0000_s1026" type="#_x0000_t75" style="position:absolute;margin-left:-118.85pt;margin-top:11.2pt;width:2.9pt;height:2.9pt;z-index:251661312;visibility:visible;mso-wrap-style:square;mso-wrap-distance-left:9pt;mso-wrap-distance-top:0;mso-wrap-distance-right:9pt;mso-wrap-distance-bottom:0;mso-position-horizontal:absolute;mso-position-horizontal-relative:text;mso-position-vertical:absolute;mso-position-vertical-relative:text" o:gfxdata="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">
                 <v:imagedata r:id="rId8" o:title=""/>
@@ -462,21 +439,7 @@
               <w:rFonts w:ascii="Cambria Math" w:hAnsi="Cambria Math" w:cs="Calibri"/>
               <w:sz w:val="22"/>
             </w:rPr>
-            <m:t xml:space="preserve">p̂ =  17/380  =  </m:t>
-          </m:r>
-          <m:r>
-            <w:rPr>
-              <w:rFonts w:ascii="Cambria Math" w:hAnsi="Cambria Math" w:cs="Calibri"/>
-              <w:sz w:val="22"/>
-            </w:rPr>
-            <m:t>0</m:t>
-          </m:r>
-          <m:r>
-            <w:rPr>
-              <w:rFonts w:ascii="Cambria Math" w:hAnsi="Cambria Math" w:cs="Calibri"/>
-              <w:sz w:val="22"/>
-            </w:rPr>
-            <m:t>.0447</m:t>
+            <m:t>p̂ =  17/380  =  0.0447</m:t>
           </m:r>
         </m:oMath>
       </m:oMathPara>
@@ -916,21 +879,7 @@
             <w:rFonts w:ascii="Cambria Math" w:hAnsi="Cambria Math" w:cs="Calibri"/>
             <w:sz w:val="22"/>
           </w:rPr>
-          <m:t xml:space="preserve">p̂ =  17/380  =  </m:t>
-        </m:r>
-        <m:r>
-          <w:rPr>
-            <w:rFonts w:ascii="Cambria Math" w:hAnsi="Cambria Math" w:cs="Calibri"/>
-            <w:sz w:val="22"/>
-          </w:rPr>
-          <m:t>0</m:t>
-        </m:r>
-        <m:r>
-          <w:rPr>
-            <w:rFonts w:ascii="Cambria Math" w:hAnsi="Cambria Math" w:cs="Calibri"/>
-            <w:sz w:val="22"/>
-          </w:rPr>
-          <m:t>.0447</m:t>
+          <m:t>p̂ =  17/380  =  0.0447</m:t>
         </m:r>
       </m:oMath>
       <w:r>
@@ -1003,39 +952,7 @@
               <w:noProof/>
               <w:sz w:val="22"/>
             </w:rPr>
-            <m:t>SE =</m:t>
-          </m:r>
-          <m:r>
-            <w:rPr>
-              <w:rFonts w:ascii="Cambria Math" w:hAnsi="Cambria Math" w:cs="Calibri"/>
-              <w:noProof/>
-              <w:sz w:val="22"/>
-            </w:rPr>
-            <m:t>0</m:t>
-          </m:r>
-          <m:r>
-            <w:rPr>
-              <w:rFonts w:ascii="Cambria Math" w:hAnsi="Cambria Math" w:cs="Calibri"/>
-              <w:noProof/>
-              <w:sz w:val="22"/>
-            </w:rPr>
-            <m:t xml:space="preserve">.0106             ME = </m:t>
-          </m:r>
-          <m:r>
-            <w:rPr>
-              <w:rFonts w:ascii="Cambria Math" w:hAnsi="Cambria Math" w:cs="Calibri"/>
-              <w:noProof/>
-              <w:sz w:val="22"/>
-            </w:rPr>
-            <m:t>0</m:t>
-          </m:r>
-          <m:r>
-            <w:rPr>
-              <w:rFonts w:ascii="Cambria Math" w:hAnsi="Cambria Math" w:cs="Calibri"/>
-              <w:noProof/>
-              <w:sz w:val="22"/>
-            </w:rPr>
-            <m:t>.0208</m:t>
+            <m:t>SE =0.0106             ME = 0.0208</m:t>
           </m:r>
         </m:oMath>
       </m:oMathPara>
@@ -1057,35 +974,7 @@
               <w:sz w:val="22"/>
             </w:rPr>
             <w:lastRenderedPageBreak/>
-            <m:t>Confidence Interval = (</m:t>
-          </m:r>
-          <m:r>
-            <w:rPr>
-              <w:rFonts w:ascii="Cambria Math" w:hAnsi="Cambria Math" w:cs="Calibri"/>
-              <w:sz w:val="22"/>
-            </w:rPr>
-            <m:t>0</m:t>
-          </m:r>
-          <m:r>
-            <w:rPr>
-              <w:rFonts w:ascii="Cambria Math" w:hAnsi="Cambria Math" w:cs="Calibri"/>
-              <w:sz w:val="22"/>
-            </w:rPr>
-            <m:t>.0239,</m:t>
-          </m:r>
-          <m:r>
-            <w:rPr>
-              <w:rFonts w:ascii="Cambria Math" w:hAnsi="Cambria Math" w:cs="Calibri"/>
-              <w:sz w:val="22"/>
-            </w:rPr>
-            <m:t>0</m:t>
-          </m:r>
-          <m:r>
-            <w:rPr>
-              <w:rFonts w:ascii="Cambria Math" w:hAnsi="Cambria Math" w:cs="Calibri"/>
-              <w:sz w:val="22"/>
-            </w:rPr>
-            <m:t xml:space="preserve"> .0655)</m:t>
+            <m:t>Confidence Interval = (0.0239,0 .0655)</m:t>
           </m:r>
         </m:oMath>
       </m:oMathPara>
@@ -1276,7 +1165,7 @@
               </wp:anchor>
             </w:drawing>
           </mc:Choice>
-          <mc:Fallback xmlns:w16sdtfl="http://schemas.microsoft.com/office/word/2024/wordml/sdtformatlock" xmlns:w16sdtdh="http://schemas.microsoft.com/office/word/2020/wordml/sdtdatahash" xmlns:w16du="http://schemas.microsoft.com/office/word/2023/wordml/word16du" xmlns:w16="http://schemas.microsoft.com/office/word/2018/wordml" xmlns:w16cid="http://schemas.microsoft.com/office/word/2016/wordml/cid" xmlns:w16cex="http://schemas.microsoft.com/office/word/2018/wordml/cex" xmlns:oel="http://schemas.microsoft.com/office/2019/extlst" xmlns:am3d="http://schemas.microsoft.com/office/drawing/2017/model3d" xmlns:aink="http://schemas.microsoft.com/office/drawing/2016/ink" xmlns:cx8="http://schemas.microsoft.com/office/drawing/2016/5/14/chartex" xmlns:cx7="http://schemas.microsoft.com/office/drawing/2016/5/13/chartex" xmlns:cx6="http://schemas.microsoft.com/office/drawing/2016/5/12/chartex" xmlns:cx5="http://schemas.microsoft.com/office/drawing/2016/5/11/chartex" xmlns:cx4="http://schemas.microsoft.com/office/drawing/2016/5/10/chartex" xmlns:cx3="http://schemas.microsoft.com/office/drawing/2016/5/9/chartex" xmlns:cx2="http://schemas.microsoft.com/office/drawing/2015/10/21/chartex">
+          <mc:Fallback xmlns:cx2="http://schemas.microsoft.com/office/drawing/2015/10/21/chartex" xmlns:cx3="http://schemas.microsoft.com/office/drawing/2016/5/9/chartex" xmlns:cx4="http://schemas.microsoft.com/office/drawing/2016/5/10/chartex" xmlns:cx5="http://schemas.microsoft.com/office/drawing/2016/5/11/chartex" xmlns:cx6="http://schemas.microsoft.com/office/drawing/2016/5/12/chartex" xmlns:cx7="http://schemas.microsoft.com/office/drawing/2016/5/13/chartex" xmlns:cx8="http://schemas.microsoft.com/office/drawing/2016/5/14/chartex" xmlns:aink="http://schemas.microsoft.com/office/drawing/2016/ink" xmlns:am3d="http://schemas.microsoft.com/office/drawing/2017/model3d" xmlns:oel="http://schemas.microsoft.com/office/2019/extlst" xmlns:w16cex="http://schemas.microsoft.com/office/word/2018/wordml/cex" xmlns:w16cid="http://schemas.microsoft.com/office/word/2016/wordml/cid" xmlns:w16="http://schemas.microsoft.com/office/word/2018/wordml" xmlns:w16du="http://schemas.microsoft.com/office/word/2023/wordml/word16du" xmlns:w16sdtdh="http://schemas.microsoft.com/office/word/2020/wordml/sdtdatahash" xmlns:w16sdtfl="http://schemas.microsoft.com/office/word/2024/wordml/sdtformatlock">
             <w:pict>
               <v:shape w14:anchorId="1DD9D3CD" id="Ink 14" o:spid="_x0000_s1026" type="#_x0000_t75" style="position:absolute;margin-left:210.6pt;margin-top:14.2pt;width:6.15pt;height:22.6pt;z-index:251667456;visibility:visible;mso-wrap-style:square;mso-wrap-distance-left:9pt;mso-wrap-distance-top:0;mso-wrap-distance-right:9pt;mso-wrap-distance-bottom:0;mso-position-horizontal:absolute;mso-position-horizontal-relative:text;mso-position-vertical:absolute;mso-position-vertical-relative:text" o:gfxdata="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">
                 <v:imagedata r:id="rId12" o:title=""/>
@@ -1324,7 +1213,7 @@
               </wp:anchor>
             </w:drawing>
           </mc:Choice>
-          <mc:Fallback xmlns:w16sdtfl="http://schemas.microsoft.com/office/word/2024/wordml/sdtformatlock" xmlns:w16sdtdh="http://schemas.microsoft.com/office/word/2020/wordml/sdtdatahash" xmlns:w16du="http://schemas.microsoft.com/office/word/2023/wordml/word16du" xmlns:w16="http://schemas.microsoft.com/office/word/2018/wordml" xmlns:w16cid="http://schemas.microsoft.com/office/word/2016/wordml/cid" xmlns:w16cex="http://schemas.microsoft.com/office/word/2018/wordml/cex" xmlns:oel="http://schemas.microsoft.com/office/2019/extlst" xmlns:am3d="http://schemas.microsoft.com/office/drawing/2017/model3d" xmlns:aink="http://schemas.microsoft.com/office/drawing/2016/ink" xmlns:cx8="http://schemas.microsoft.com/office/drawing/2016/5/14/chartex" xmlns:cx7="http://schemas.microsoft.com/office/drawing/2016/5/13/chartex" xmlns:cx6="http://schemas.microsoft.com/office/drawing/2016/5/12/chartex" xmlns:cx5="http://schemas.microsoft.com/office/drawing/2016/5/11/chartex" xmlns:cx4="http://schemas.microsoft.com/office/drawing/2016/5/10/chartex" xmlns:cx3="http://schemas.microsoft.com/office/drawing/2016/5/9/chartex" xmlns:cx2="http://schemas.microsoft.com/office/drawing/2015/10/21/chartex">
+          <mc:Fallback xmlns:cx2="http://schemas.microsoft.com/office/drawing/2015/10/21/chartex" xmlns:cx3="http://schemas.microsoft.com/office/drawing/2016/5/9/chartex" xmlns:cx4="http://schemas.microsoft.com/office/drawing/2016/5/10/chartex" xmlns:cx5="http://schemas.microsoft.com/office/drawing/2016/5/11/chartex" xmlns:cx6="http://schemas.microsoft.com/office/drawing/2016/5/12/chartex" xmlns:cx7="http://schemas.microsoft.com/office/drawing/2016/5/13/chartex" xmlns:cx8="http://schemas.microsoft.com/office/drawing/2016/5/14/chartex" xmlns:aink="http://schemas.microsoft.com/office/drawing/2016/ink" xmlns:am3d="http://schemas.microsoft.com/office/drawing/2017/model3d" xmlns:oel="http://schemas.microsoft.com/office/2019/extlst" xmlns:w16cex="http://schemas.microsoft.com/office/word/2018/wordml/cex" xmlns:w16cid="http://schemas.microsoft.com/office/word/2016/wordml/cid" xmlns:w16="http://schemas.microsoft.com/office/word/2018/wordml" xmlns:w16du="http://schemas.microsoft.com/office/word/2023/wordml/word16du" xmlns:w16sdtdh="http://schemas.microsoft.com/office/word/2020/wordml/sdtdatahash" xmlns:w16sdtfl="http://schemas.microsoft.com/office/word/2024/wordml/sdtformatlock">
             <w:pict>
               <v:shape w14:anchorId="32E1B07D" id="Ink 13" o:spid="_x0000_s1026" type="#_x0000_t75" style="position:absolute;margin-left:73.4pt;margin-top:13.75pt;width:7.15pt;height:26.05pt;z-index:251666432;visibility:visible;mso-wrap-style:square;mso-wrap-distance-left:9pt;mso-wrap-distance-top:0;mso-wrap-distance-right:9pt;mso-wrap-distance-bottom:0;mso-position-horizontal:absolute;mso-position-horizontal-relative:text;mso-position-vertical:absolute;mso-position-vertical-relative:text" o:gfxdata="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">
                 <v:imagedata r:id="rId14" o:title=""/>
@@ -1372,7 +1261,7 @@
               </wp:anchor>
             </w:drawing>
           </mc:Choice>
-          <mc:Fallback xmlns:w16sdtfl="http://schemas.microsoft.com/office/word/2024/wordml/sdtformatlock" xmlns:w16sdtdh="http://schemas.microsoft.com/office/word/2020/wordml/sdtdatahash" xmlns:w16du="http://schemas.microsoft.com/office/word/2023/wordml/word16du" xmlns:w16="http://schemas.microsoft.com/office/word/2018/wordml" xmlns:w16cid="http://schemas.microsoft.com/office/word/2016/wordml/cid" xmlns:w16cex="http://schemas.microsoft.com/office/word/2018/wordml/cex" xmlns:oel="http://schemas.microsoft.com/office/2019/extlst" xmlns:am3d="http://schemas.microsoft.com/office/drawing/2017/model3d" xmlns:aink="http://schemas.microsoft.com/office/drawing/2016/ink" xmlns:cx8="http://schemas.microsoft.com/office/drawing/2016/5/14/chartex" xmlns:cx7="http://schemas.microsoft.com/office/drawing/2016/5/13/chartex" xmlns:cx6="http://schemas.microsoft.com/office/drawing/2016/5/12/chartex" xmlns:cx5="http://schemas.microsoft.com/office/drawing/2016/5/11/chartex" xmlns:cx4="http://schemas.microsoft.com/office/drawing/2016/5/10/chartex" xmlns:cx3="http://schemas.microsoft.com/office/drawing/2016/5/9/chartex" xmlns:cx2="http://schemas.microsoft.com/office/drawing/2015/10/21/chartex">
+          <mc:Fallback xmlns:cx2="http://schemas.microsoft.com/office/drawing/2015/10/21/chartex" xmlns:cx3="http://schemas.microsoft.com/office/drawing/2016/5/9/chartex" xmlns:cx4="http://schemas.microsoft.com/office/drawing/2016/5/10/chartex" xmlns:cx5="http://schemas.microsoft.com/office/drawing/2016/5/11/chartex" xmlns:cx6="http://schemas.microsoft.com/office/drawing/2016/5/12/chartex" xmlns:cx7="http://schemas.microsoft.com/office/drawing/2016/5/13/chartex" xmlns:cx8="http://schemas.microsoft.com/office/drawing/2016/5/14/chartex" xmlns:aink="http://schemas.microsoft.com/office/drawing/2016/ink" xmlns:am3d="http://schemas.microsoft.com/office/drawing/2017/model3d" xmlns:oel="http://schemas.microsoft.com/office/2019/extlst" xmlns:w16cex="http://schemas.microsoft.com/office/word/2018/wordml/cex" xmlns:w16cid="http://schemas.microsoft.com/office/word/2016/wordml/cid" xmlns:w16="http://schemas.microsoft.com/office/word/2018/wordml" xmlns:w16du="http://schemas.microsoft.com/office/word/2023/wordml/word16du" xmlns:w16sdtdh="http://schemas.microsoft.com/office/word/2020/wordml/sdtdatahash" xmlns:w16sdtfl="http://schemas.microsoft.com/office/word/2024/wordml/sdtformatlock">
             <w:pict>
               <v:shape w14:anchorId="36694257" id="Ink 12" o:spid="_x0000_s1026" type="#_x0000_t75" style="position:absolute;margin-left:147.15pt;margin-top:19.35pt;width:5.7pt;height:12.95pt;z-index:251665408;visibility:visible;mso-wrap-style:square;mso-wrap-distance-left:9pt;mso-wrap-distance-top:0;mso-wrap-distance-right:9pt;mso-wrap-distance-bottom:0;mso-position-horizontal:absolute;mso-position-horizontal-relative:text;mso-position-vertical:absolute;mso-position-vertical-relative:text" o:gfxdata="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">
                 <v:imagedata r:id="rId16" o:title=""/>
@@ -1420,7 +1309,7 @@
               </wp:anchor>
             </w:drawing>
           </mc:Choice>
-          <mc:Fallback xmlns:w16sdtfl="http://schemas.microsoft.com/office/word/2024/wordml/sdtformatlock" xmlns:w16sdtdh="http://schemas.microsoft.com/office/word/2020/wordml/sdtdatahash" xmlns:w16du="http://schemas.microsoft.com/office/word/2023/wordml/word16du" xmlns:w16="http://schemas.microsoft.com/office/word/2018/wordml" xmlns:w16cid="http://schemas.microsoft.com/office/word/2016/wordml/cid" xmlns:w16cex="http://schemas.microsoft.com/office/word/2018/wordml/cex" xmlns:oel="http://schemas.microsoft.com/office/2019/extlst" xmlns:am3d="http://schemas.microsoft.com/office/drawing/2017/model3d" xmlns:aink="http://schemas.microsoft.com/office/drawing/2016/ink" xmlns:cx8="http://schemas.microsoft.com/office/drawing/2016/5/14/chartex" xmlns:cx7="http://schemas.microsoft.com/office/drawing/2016/5/13/chartex" xmlns:cx6="http://schemas.microsoft.com/office/drawing/2016/5/12/chartex" xmlns:cx5="http://schemas.microsoft.com/office/drawing/2016/5/11/chartex" xmlns:cx4="http://schemas.microsoft.com/office/drawing/2016/5/10/chartex" xmlns:cx3="http://schemas.microsoft.com/office/drawing/2016/5/9/chartex" xmlns:cx2="http://schemas.microsoft.com/office/drawing/2015/10/21/chartex">
+          <mc:Fallback xmlns:cx2="http://schemas.microsoft.com/office/drawing/2015/10/21/chartex" xmlns:cx3="http://schemas.microsoft.com/office/drawing/2016/5/9/chartex" xmlns:cx4="http://schemas.microsoft.com/office/drawing/2016/5/10/chartex" xmlns:cx5="http://schemas.microsoft.com/office/drawing/2016/5/11/chartex" xmlns:cx6="http://schemas.microsoft.com/office/drawing/2016/5/12/chartex" xmlns:cx7="http://schemas.microsoft.com/office/drawing/2016/5/13/chartex" xmlns:cx8="http://schemas.microsoft.com/office/drawing/2016/5/14/chartex" xmlns:aink="http://schemas.microsoft.com/office/drawing/2016/ink" xmlns:am3d="http://schemas.microsoft.com/office/drawing/2017/model3d" xmlns:oel="http://schemas.microsoft.com/office/2019/extlst" xmlns:w16cex="http://schemas.microsoft.com/office/word/2018/wordml/cex" xmlns:w16cid="http://schemas.microsoft.com/office/word/2016/wordml/cid" xmlns:w16="http://schemas.microsoft.com/office/word/2018/wordml" xmlns:w16du="http://schemas.microsoft.com/office/word/2023/wordml/word16du" xmlns:w16sdtdh="http://schemas.microsoft.com/office/word/2020/wordml/sdtdatahash" xmlns:w16sdtfl="http://schemas.microsoft.com/office/word/2024/wordml/sdtformatlock">
             <w:pict>
               <v:shape w14:anchorId="33491492" id="Ink 4" o:spid="_x0000_s1026" type="#_x0000_t75" style="position:absolute;margin-left:212.45pt;margin-top:19.5pt;width:2.9pt;height:11.05pt;z-index:251664384;visibility:visible;mso-wrap-style:square;mso-wrap-distance-left:9pt;mso-wrap-distance-top:0;mso-wrap-distance-right:9pt;mso-wrap-distance-bottom:0;mso-position-horizontal:absolute;mso-position-horizontal-relative:text;mso-position-vertical:absolute;mso-position-vertical-relative:text" o:gfxdata="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">
                 <v:imagedata r:id="rId18" o:title=""/>
@@ -1468,7 +1357,7 @@
               </wp:anchor>
             </w:drawing>
           </mc:Choice>
-          <mc:Fallback xmlns:w16sdtfl="http://schemas.microsoft.com/office/word/2024/wordml/sdtformatlock" xmlns:w16sdtdh="http://schemas.microsoft.com/office/word/2020/wordml/sdtdatahash" xmlns:w16du="http://schemas.microsoft.com/office/word/2023/wordml/word16du" xmlns:w16="http://schemas.microsoft.com/office/word/2018/wordml" xmlns:w16cid="http://schemas.microsoft.com/office/word/2016/wordml/cid" xmlns:w16cex="http://schemas.microsoft.com/office/word/2018/wordml/cex" xmlns:oel="http://schemas.microsoft.com/office/2019/extlst" xmlns:am3d="http://schemas.microsoft.com/office/drawing/2017/model3d" xmlns:aink="http://schemas.microsoft.com/office/drawing/2016/ink" xmlns:cx8="http://schemas.microsoft.com/office/drawing/2016/5/14/chartex" xmlns:cx7="http://schemas.microsoft.com/office/drawing/2016/5/13/chartex" xmlns:cx6="http://schemas.microsoft.com/office/drawing/2016/5/12/chartex" xmlns:cx5="http://schemas.microsoft.com/office/drawing/2016/5/11/chartex" xmlns:cx4="http://schemas.microsoft.com/office/drawing/2016/5/10/chartex" xmlns:cx3="http://schemas.microsoft.com/office/drawing/2016/5/9/chartex" xmlns:cx2="http://schemas.microsoft.com/office/drawing/2015/10/21/chartex">
+          <mc:Fallback xmlns:cx2="http://schemas.microsoft.com/office/drawing/2015/10/21/chartex" xmlns:cx3="http://schemas.microsoft.com/office/drawing/2016/5/9/chartex" xmlns:cx4="http://schemas.microsoft.com/office/drawing/2016/5/10/chartex" xmlns:cx5="http://schemas.microsoft.com/office/drawing/2016/5/11/chartex" xmlns:cx6="http://schemas.microsoft.com/office/drawing/2016/5/12/chartex" xmlns:cx7="http://schemas.microsoft.com/office/drawing/2016/5/13/chartex" xmlns:cx8="http://schemas.microsoft.com/office/drawing/2016/5/14/chartex" xmlns:aink="http://schemas.microsoft.com/office/drawing/2016/ink" xmlns:am3d="http://schemas.microsoft.com/office/drawing/2017/model3d" xmlns:oel="http://schemas.microsoft.com/office/2019/extlst" xmlns:w16cex="http://schemas.microsoft.com/office/word/2018/wordml/cex" xmlns:w16cid="http://schemas.microsoft.com/office/word/2016/wordml/cid" xmlns:w16="http://schemas.microsoft.com/office/word/2018/wordml" xmlns:w16du="http://schemas.microsoft.com/office/word/2023/wordml/word16du" xmlns:w16sdtdh="http://schemas.microsoft.com/office/word/2020/wordml/sdtdatahash" xmlns:w16sdtfl="http://schemas.microsoft.com/office/word/2024/wordml/sdtformatlock">
             <w:pict>
               <v:shape w14:anchorId="715965AA" id="Ink 3" o:spid="_x0000_s1026" type="#_x0000_t75" style="position:absolute;margin-left:74.35pt;margin-top:19.95pt;width:4.3pt;height:13.3pt;z-index:251663360;visibility:visible;mso-wrap-style:square;mso-wrap-distance-left:9pt;mso-wrap-distance-top:0;mso-wrap-distance-right:9pt;mso-wrap-distance-bottom:0;mso-position-horizontal:absolute;mso-position-horizontal-relative:text;mso-position-vertical:absolute;mso-position-vertical-relative:text" o:gfxdata="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">
                 <v:imagedata r:id="rId20" o:title=""/>
@@ -1615,17 +1504,23 @@
     </w:p>
     <w:p>
       <w:pPr>
-        <w:rPr>
-          <w:rFonts w:ascii="Calibri" w:hAnsi="Calibri" w:cs="Calibri"/>
-          <w:sz w:val="22"/>
-        </w:rPr>
-      </w:pPr>
-      <w:r>
-        <w:rPr>
-          <w:rFonts w:ascii="Calibri" w:hAnsi="Calibri" w:cs="Calibri"/>
-          <w:sz w:val="22"/>
-        </w:rPr>
-        <w:t xml:space="preserve">          e.     What are the two ways we can improve the precision of our interval?</w:t>
+        <w:pStyle w:val="ListParagraph"/>
+        <w:numPr>
+          <w:ilvl w:val="1"/>
+          <w:numId w:val="2"/>
+        </w:numPr>
+        <w:ind w:left="810"/>
+        <w:rPr>
+          <w:rFonts w:ascii="Calibri" w:hAnsi="Calibri" w:cs="Calibri"/>
+          <w:sz w:val="22"/>
+        </w:rPr>
+      </w:pPr>
+      <w:r>
+        <w:rPr>
+          <w:rFonts w:ascii="Calibri" w:hAnsi="Calibri" w:cs="Calibri"/>
+          <w:sz w:val="22"/>
+        </w:rPr>
+        <w:t>What are the two ways we can improve the precision of our interval?</w:t>
       </w:r>
     </w:p>
     <w:p>
@@ -1637,6 +1532,8 @@
           <w:sz w:val="22"/>
         </w:rPr>
       </w:pPr>
+      <w:bookmarkStart w:id="0" w:name="_GoBack"/>
+      <w:bookmarkEnd w:id="0"/>
       <w:r>
         <w:rPr>
           <w:rFonts w:ascii="Calibri" w:hAnsi="Calibri" w:cs="Calibri"/>

</xml_diff>